<commit_message>
Add A1 - Roguelike document
</commit_message>
<xml_diff>
--- a/Programming 4/02.1 File Structure/02.1 File Structure.docx
+++ b/Programming 4/02.1 File Structure/02.1 File Structure.docx
@@ -26,14 +26,23 @@
           <w:rFonts w:asciiTheme="minorHAnsi" w:hAnsiTheme="minorHAnsi"/>
           <w:b/>
         </w:rPr>
-        <w:t xml:space="preserve"> – </w:t>
+        <w:t xml:space="preserve"> –</w:t>
       </w:r>
       <w:r>
         <w:rPr>
           <w:rFonts w:asciiTheme="minorHAnsi" w:hAnsiTheme="minorHAnsi"/>
           <w:b/>
         </w:rPr>
-        <w:t>Classes and File Structure</w:t>
+        <w:t xml:space="preserve"> </w:t>
+      </w:r>
+      <w:bookmarkStart w:id="0" w:name="_GoBack"/>
+      <w:bookmarkEnd w:id="0"/>
+      <w:r>
+        <w:rPr>
+          <w:rFonts w:asciiTheme="minorHAnsi" w:hAnsiTheme="minorHAnsi"/>
+          <w:b/>
+        </w:rPr>
+        <w:t>File Structure</w:t>
       </w:r>
     </w:p>
     <w:p>
@@ -130,12 +139,7 @@
         <w:t>Monster</w:t>
       </w:r>
       <w:r>
-        <w:t xml:space="preserve"> speaks, a me</w:t>
-      </w:r>
-      <w:bookmarkStart w:id="0" w:name="_GoBack"/>
-      <w:bookmarkEnd w:id="0"/>
-      <w:r>
-        <w:t xml:space="preserve">ssage box </w:t>
+        <w:t xml:space="preserve"> speaks, a message box </w:t>
       </w:r>
       <w:r>
         <w:t>will pop</w:t>

</xml_diff>

<commit_message>
Update 02.1 File Structure practical - add demo images
</commit_message>
<xml_diff>
--- a/Programming 4/02.1 File Structure/02.1 File Structure.docx
+++ b/Programming 4/02.1 File Structure/02.1 File Structure.docx
@@ -35,8 +35,6 @@
         </w:rPr>
         <w:t xml:space="preserve"> </w:t>
       </w:r>
-      <w:bookmarkStart w:id="0" w:name="_GoBack"/>
-      <w:bookmarkEnd w:id="0"/>
       <w:r>
         <w:rPr>
           <w:rFonts w:asciiTheme="minorHAnsi" w:hAnsiTheme="minorHAnsi"/>
@@ -145,10 +143,13 @@
         <w:t>will pop</w:t>
       </w:r>
       <w:r>
-        <w:t xml:space="preserve"> up containing the following text “I am a Monster…Roar!!!”. </w:t>
-      </w:r>
-      <w:r>
-        <w:t xml:space="preserve">When a </w:t>
+        <w:t xml:space="preserve"> up containing the following text “I am a Monster…Roar!!!</w:t>
+      </w:r>
+      <w:r>
+        <w:t xml:space="preserve"> </w:t>
+      </w:r>
+      <w:r>
+        <w:t xml:space="preserve">”. When a </w:t>
       </w:r>
       <w:r>
         <w:rPr>
@@ -164,13 +165,7 @@
         <w:t xml:space="preserve"> will pop</w:t>
       </w:r>
       <w:r>
-        <w:t xml:space="preserve"> up containing the following text “I am a </w:t>
-      </w:r>
-      <w:r>
-        <w:t>Wizard</w:t>
-      </w:r>
-      <w:r>
-        <w:t>…</w:t>
+        <w:t xml:space="preserve"> up containing the following text “I am a Wizard…</w:t>
       </w:r>
       <w:r>
         <w:t xml:space="preserve"> Expelliarmus</w:t>
@@ -580,6 +575,7 @@
         </w:numPr>
       </w:pPr>
       <w:r>
+        <w:lastRenderedPageBreak/>
         <w:t xml:space="preserve">Instantiate your </w:t>
       </w:r>
       <w:r>
@@ -658,7 +654,6 @@
           <w:sz w:val="32"/>
           <w:szCs w:val="32"/>
         </w:rPr>
-        <w:lastRenderedPageBreak/>
         <w:t>Optional Extension</w:t>
       </w:r>
     </w:p>
@@ -692,6 +687,23 @@
         <w:t>Monster</w:t>
       </w:r>
       <w:r>
+        <w:rPr>
+          <w:b/>
+          <w:i/>
+        </w:rPr>
+        <w:t xml:space="preserve"> </w:t>
+      </w:r>
+      <w:r>
+        <w:t xml:space="preserve">and </w:t>
+      </w:r>
+      <w:r>
+        <w:rPr>
+          <w:b/>
+          <w:i/>
+        </w:rPr>
+        <w:t>Wizard</w:t>
+      </w:r>
+      <w:r>
         <w:t xml:space="preserve"> class to hold its name. Pass the value into the constructor, and </w:t>
       </w:r>
       <w:r>
@@ -723,6 +735,73 @@
         </w:numPr>
       </w:pPr>
       <w:r>
+        <w:rPr>
+          <w:b/>
+          <w:noProof/>
+          <w:lang w:val="en-GB" w:eastAsia="en-GB"/>
+        </w:rPr>
+        <w:drawing>
+          <wp:anchor distT="0" distB="0" distL="114300" distR="114300" simplePos="0" relativeHeight="251658240" behindDoc="0" locked="0" layoutInCell="1" allowOverlap="1" wp14:anchorId="024182F2" wp14:editId="3FCC83D1">
+            <wp:simplePos x="0" y="0"/>
+            <wp:positionH relativeFrom="margin">
+              <wp:posOffset>60325</wp:posOffset>
+            </wp:positionH>
+            <wp:positionV relativeFrom="margin">
+              <wp:posOffset>3892550</wp:posOffset>
+            </wp:positionV>
+            <wp:extent cx="2519680" cy="2339975"/>
+            <wp:effectExtent l="25400" t="25400" r="0" b="0"/>
+            <wp:wrapSquare wrapText="bothSides"/>
+            <wp:docPr id="5" name="Picture 5"/>
+            <wp:cNvGraphicFramePr>
+              <a:graphicFrameLocks xmlns:a="http://schemas.openxmlformats.org/drawingml/2006/main"/>
+            </wp:cNvGraphicFramePr>
+            <a:graphic xmlns:a="http://schemas.openxmlformats.org/drawingml/2006/main">
+              <a:graphicData uri="http://schemas.openxmlformats.org/drawingml/2006/picture">
+                <pic:pic xmlns:pic="http://schemas.openxmlformats.org/drawingml/2006/picture">
+                  <pic:nvPicPr>
+                    <pic:cNvPr id="5" name="Capture.PNG"/>
+                    <pic:cNvPicPr/>
+                  </pic:nvPicPr>
+                  <pic:blipFill>
+                    <a:blip r:embed="rId7">
+                      <a:extLst>
+                        <a:ext uri="{28A0092B-C50C-407E-A947-70E740481C1C}">
+                          <a14:useLocalDpi xmlns:a14="http://schemas.microsoft.com/office/drawing/2010/main" val="0"/>
+                        </a:ext>
+                      </a:extLst>
+                    </a:blip>
+                    <a:stretch>
+                      <a:fillRect/>
+                    </a:stretch>
+                  </pic:blipFill>
+                  <pic:spPr>
+                    <a:xfrm>
+                      <a:off x="0" y="0"/>
+                      <a:ext cx="2519680" cy="2339975"/>
+                    </a:xfrm>
+                    <a:prstGeom prst="rect">
+                      <a:avLst/>
+                    </a:prstGeom>
+                    <a:ln>
+                      <a:solidFill>
+                        <a:schemeClr val="tx1"/>
+                      </a:solidFill>
+                    </a:ln>
+                  </pic:spPr>
+                </pic:pic>
+              </a:graphicData>
+            </a:graphic>
+            <wp14:sizeRelH relativeFrom="margin">
+              <wp14:pctWidth>0</wp14:pctWidth>
+            </wp14:sizeRelH>
+            <wp14:sizeRelV relativeFrom="margin">
+              <wp14:pctHeight>0</wp14:pctHeight>
+            </wp14:sizeRelV>
+          </wp:anchor>
+        </w:drawing>
+      </w:r>
+      <w:r>
         <w:t xml:space="preserve">Add necessary controls to your </w:t>
       </w:r>
       <w:r>
@@ -762,13 +841,99 @@
       <w:r>
         <w:t xml:space="preserve"> at run time.</w:t>
       </w:r>
-    </w:p>
-    <w:p>
-      <w:pPr>
-        <w:rPr>
-          <w:b/>
-        </w:rPr>
-      </w:pPr>
+      <w:r>
+        <w:t xml:space="preserve"> </w:t>
+      </w:r>
+      <w:r>
+        <w:rPr>
+          <w:b/>
+        </w:rPr>
+        <w:t>Please carefully check</w:t>
+      </w:r>
+      <w:r>
+        <w:rPr>
+          <w:b/>
+        </w:rPr>
+        <w:t xml:space="preserve"> for an empty textbox</w:t>
+      </w:r>
+      <w:r>
+        <w:t xml:space="preserve">. </w:t>
+      </w:r>
+      <w:bookmarkStart w:id="0" w:name="_GoBack"/>
+      <w:bookmarkEnd w:id="0"/>
+    </w:p>
+    <w:p>
+      <w:pPr>
+        <w:rPr>
+          <w:b/>
+        </w:rPr>
+      </w:pPr>
+      <w:r>
+        <w:rPr>
+          <w:noProof/>
+          <w:lang w:val="en-GB" w:eastAsia="en-GB" w:bidi="ar-SA"/>
+        </w:rPr>
+        <w:drawing>
+          <wp:anchor distT="0" distB="0" distL="114300" distR="114300" simplePos="0" relativeHeight="251659264" behindDoc="0" locked="0" layoutInCell="1" allowOverlap="1" wp14:anchorId="77A7CAE7" wp14:editId="18001017">
+            <wp:simplePos x="0" y="0"/>
+            <wp:positionH relativeFrom="margin">
+              <wp:posOffset>2684145</wp:posOffset>
+            </wp:positionH>
+            <wp:positionV relativeFrom="margin">
+              <wp:posOffset>3887470</wp:posOffset>
+            </wp:positionV>
+            <wp:extent cx="2519680" cy="2339975"/>
+            <wp:effectExtent l="25400" t="25400" r="0" b="0"/>
+            <wp:wrapSquare wrapText="bothSides"/>
+            <wp:docPr id="7" name="Picture 7"/>
+            <wp:cNvGraphicFramePr>
+              <a:graphicFrameLocks xmlns:a="http://schemas.openxmlformats.org/drawingml/2006/main"/>
+            </wp:cNvGraphicFramePr>
+            <a:graphic xmlns:a="http://schemas.openxmlformats.org/drawingml/2006/main">
+              <a:graphicData uri="http://schemas.openxmlformats.org/drawingml/2006/picture">
+                <pic:pic xmlns:pic="http://schemas.openxmlformats.org/drawingml/2006/picture">
+                  <pic:nvPicPr>
+                    <pic:cNvPr id="7" name="Capture2.PNG"/>
+                    <pic:cNvPicPr/>
+                  </pic:nvPicPr>
+                  <pic:blipFill>
+                    <a:blip r:embed="rId8">
+                      <a:extLst>
+                        <a:ext uri="{28A0092B-C50C-407E-A947-70E740481C1C}">
+                          <a14:useLocalDpi xmlns:a14="http://schemas.microsoft.com/office/drawing/2010/main" val="0"/>
+                        </a:ext>
+                      </a:extLst>
+                    </a:blip>
+                    <a:stretch>
+                      <a:fillRect/>
+                    </a:stretch>
+                  </pic:blipFill>
+                  <pic:spPr>
+                    <a:xfrm>
+                      <a:off x="0" y="0"/>
+                      <a:ext cx="2519680" cy="2339975"/>
+                    </a:xfrm>
+                    <a:prstGeom prst="rect">
+                      <a:avLst/>
+                    </a:prstGeom>
+                    <a:ln>
+                      <a:solidFill>
+                        <a:schemeClr val="tx1"/>
+                      </a:solidFill>
+                    </a:ln>
+                  </pic:spPr>
+                </pic:pic>
+              </a:graphicData>
+            </a:graphic>
+            <wp14:sizeRelH relativeFrom="margin">
+              <wp14:pctWidth>0</wp14:pctWidth>
+            </wp14:sizeRelH>
+            <wp14:sizeRelV relativeFrom="margin">
+              <wp14:pctHeight>0</wp14:pctHeight>
+            </wp14:sizeRelV>
+          </wp:anchor>
+        </w:drawing>
+      </w:r>
     </w:p>
     <w:p>
       <w:pPr>
@@ -778,7 +943,7 @@
     </w:p>
     <w:p/>
     <w:sectPr>
-      <w:headerReference w:type="default" r:id="rId7"/>
+      <w:headerReference w:type="default" r:id="rId9"/>
       <w:pgSz w:w="11906" w:h="16838"/>
       <w:pgMar w:top="1440" w:right="1800" w:bottom="1440" w:left="1800" w:header="720" w:footer="720" w:gutter="0"/>
       <w:cols w:space="720"/>

</xml_diff>